<commit_message>
Diagrama de Casos de Uso, Documentos de Casos de Uso
</commit_message>
<xml_diff>
--- a/Documento de Requisitos.docx
+++ b/Documento de Requisitos.docx
@@ -92,7 +92,15 @@
           <w:sz w:val="24"/>
           <w:szCs w:val="24"/>
         </w:rPr>
-        <w:t>Disponibilizar instruções</w:t>
+        <w:t>Disponibilizar I</w:t>
+      </w:r>
+      <w:r>
+        <w:rPr>
+          <w:rFonts w:ascii="Arial" w:hAnsi="Arial" w:cs="Arial"/>
+          <w:sz w:val="24"/>
+          <w:szCs w:val="24"/>
+        </w:rPr>
+        <w:t>nstruções</w:t>
       </w:r>
     </w:p>
     <w:p>
@@ -138,20 +146,28 @@
           <w:sz w:val="24"/>
           <w:szCs w:val="24"/>
         </w:rPr>
-        <w:t>Jogar o jogo</w:t>
-      </w:r>
-    </w:p>
-    <w:p>
-      <w:pPr>
-        <w:jc w:val="both"/>
-        <w:rPr>
-          <w:rFonts w:ascii="Arial" w:hAnsi="Arial" w:cs="Arial"/>
-          <w:sz w:val="24"/>
-          <w:szCs w:val="24"/>
-        </w:rPr>
-      </w:pPr>
+        <w:t>Jogar o J</w:t>
+      </w:r>
       <w:bookmarkStart w:id="0" w:name="_GoBack"/>
       <w:bookmarkEnd w:id="0"/>
+      <w:r>
+        <w:rPr>
+          <w:rFonts w:ascii="Arial" w:hAnsi="Arial" w:cs="Arial"/>
+          <w:sz w:val="24"/>
+          <w:szCs w:val="24"/>
+        </w:rPr>
+        <w:t>ogo</w:t>
+      </w:r>
+    </w:p>
+    <w:p>
+      <w:pPr>
+        <w:jc w:val="both"/>
+        <w:rPr>
+          <w:rFonts w:ascii="Arial" w:hAnsi="Arial" w:cs="Arial"/>
+          <w:sz w:val="24"/>
+          <w:szCs w:val="24"/>
+        </w:rPr>
+      </w:pPr>
     </w:p>
     <w:p>
       <w:pPr>
@@ -335,43 +351,7 @@
           <w:sz w:val="24"/>
           <w:szCs w:val="24"/>
         </w:rPr>
-        <w:t xml:space="preserve">O sistema deverá simular a </w:t>
-      </w:r>
-      <w:proofErr w:type="spellStart"/>
-      <w:r>
-        <w:rPr>
-          <w:rFonts w:ascii="Arial" w:hAnsi="Arial" w:cs="Arial"/>
-          <w:sz w:val="24"/>
-          <w:szCs w:val="24"/>
-        </w:rPr>
-        <w:t>jogabilidade</w:t>
-      </w:r>
-      <w:proofErr w:type="spellEnd"/>
-      <w:r>
-        <w:rPr>
-          <w:rFonts w:ascii="Arial" w:hAnsi="Arial" w:cs="Arial"/>
-          <w:sz w:val="24"/>
-          <w:szCs w:val="24"/>
-        </w:rPr>
-        <w:t xml:space="preserve"> do controle utilizado pelo console </w:t>
-      </w:r>
-      <w:proofErr w:type="spellStart"/>
-      <w:r>
-        <w:rPr>
-          <w:rFonts w:ascii="Arial" w:hAnsi="Arial" w:cs="Arial"/>
-          <w:sz w:val="24"/>
-          <w:szCs w:val="24"/>
-        </w:rPr>
-        <w:t>atari</w:t>
-      </w:r>
-      <w:proofErr w:type="spellEnd"/>
-      <w:r>
-        <w:rPr>
-          <w:rFonts w:ascii="Arial" w:hAnsi="Arial" w:cs="Arial"/>
-          <w:sz w:val="24"/>
-          <w:szCs w:val="24"/>
-        </w:rPr>
-        <w:t xml:space="preserve"> 2600.</w:t>
+        <w:t>O sistema deverá simular a jogabilidade do controle utilizado pelo console atari 2600.</w:t>
       </w:r>
     </w:p>
     <w:p>
@@ -395,36 +375,8 @@
           <w:sz w:val="24"/>
           <w:szCs w:val="24"/>
         </w:rPr>
-        <w:t xml:space="preserve">Simular a </w:t>
-      </w:r>
-      <w:proofErr w:type="spellStart"/>
-      <w:r>
-        <w:rPr>
-          <w:rFonts w:ascii="Arial" w:hAnsi="Arial" w:cs="Arial"/>
-          <w:sz w:val="24"/>
-          <w:szCs w:val="24"/>
-        </w:rPr>
-        <w:t>jogabilidade</w:t>
-      </w:r>
-      <w:proofErr w:type="spellEnd"/>
-      <w:r>
-        <w:rPr>
-          <w:rFonts w:ascii="Arial" w:hAnsi="Arial" w:cs="Arial"/>
-          <w:sz w:val="24"/>
-          <w:szCs w:val="24"/>
-        </w:rPr>
-        <w:t xml:space="preserve"> do River </w:t>
-      </w:r>
-      <w:proofErr w:type="spellStart"/>
-      <w:r>
-        <w:rPr>
-          <w:rFonts w:ascii="Arial" w:hAnsi="Arial" w:cs="Arial"/>
-          <w:sz w:val="24"/>
-          <w:szCs w:val="24"/>
-        </w:rPr>
-        <w:t>Raid</w:t>
-      </w:r>
-      <w:proofErr w:type="spellEnd"/>
+        <w:t>Simular a jogabilidade do River Raid</w:t>
+      </w:r>
     </w:p>
     <w:p>
       <w:pPr>
@@ -443,43 +395,7 @@
           <w:sz w:val="24"/>
           <w:szCs w:val="24"/>
         </w:rPr>
-        <w:t xml:space="preserve">O jogo deve possuir as mesmas características e </w:t>
-      </w:r>
-      <w:proofErr w:type="spellStart"/>
-      <w:r>
-        <w:rPr>
-          <w:rFonts w:ascii="Arial" w:hAnsi="Arial" w:cs="Arial"/>
-          <w:sz w:val="24"/>
-          <w:szCs w:val="24"/>
-        </w:rPr>
-        <w:t>jogabilidade</w:t>
-      </w:r>
-      <w:proofErr w:type="spellEnd"/>
-      <w:r>
-        <w:rPr>
-          <w:rFonts w:ascii="Arial" w:hAnsi="Arial" w:cs="Arial"/>
-          <w:sz w:val="24"/>
-          <w:szCs w:val="24"/>
-        </w:rPr>
-        <w:t xml:space="preserve"> do jogo River </w:t>
-      </w:r>
-      <w:proofErr w:type="spellStart"/>
-      <w:r>
-        <w:rPr>
-          <w:rFonts w:ascii="Arial" w:hAnsi="Arial" w:cs="Arial"/>
-          <w:sz w:val="24"/>
-          <w:szCs w:val="24"/>
-        </w:rPr>
-        <w:t>Raid</w:t>
-      </w:r>
-      <w:proofErr w:type="spellEnd"/>
-      <w:r>
-        <w:rPr>
-          <w:rFonts w:ascii="Arial" w:hAnsi="Arial" w:cs="Arial"/>
-          <w:sz w:val="24"/>
-          <w:szCs w:val="24"/>
-        </w:rPr>
-        <w:t>.</w:t>
+        <w:t>O jogo deve possuir as mesmas características e jogabilidade do jogo River Raid.</w:t>
       </w:r>
     </w:p>
     <w:p>
@@ -569,25 +485,7 @@
           <w:szCs w:val="24"/>
         </w:rPr>
         <w:lastRenderedPageBreak/>
-        <w:t xml:space="preserve">O sistema deve controlar os recordes </w:t>
-      </w:r>
-      <w:proofErr w:type="spellStart"/>
-      <w:r>
-        <w:rPr>
-          <w:rFonts w:ascii="Arial" w:hAnsi="Arial" w:cs="Arial"/>
-          <w:sz w:val="24"/>
-          <w:szCs w:val="24"/>
-        </w:rPr>
-        <w:t>armazendando</w:t>
-      </w:r>
-      <w:proofErr w:type="spellEnd"/>
-      <w:r>
-        <w:rPr>
-          <w:rFonts w:ascii="Arial" w:hAnsi="Arial" w:cs="Arial"/>
-          <w:sz w:val="24"/>
-          <w:szCs w:val="24"/>
-        </w:rPr>
-        <w:t xml:space="preserve"> somente as 10 melhores pontuações descartando as pontuações inferiores e incluindo as novas em sua posição correta, mantendo um ranking atualizado.</w:t>
+        <w:t>O sistema deve controlar os recordes armazendando somente as 10 melhores pontuações descartando as pontuações inferiores e incluindo as novas em sua posição correta, mantendo um ranking atualizado.</w:t>
       </w:r>
     </w:p>
     <w:p>

</xml_diff>